<commit_message>
Functional (but maybe broken) Yen's
Took 5 hours 24 minutes
</commit_message>
<xml_diff>
--- a/report_CA3.docx
+++ b/report_CA3.docx
@@ -17,7 +17,10 @@
         <w:commentReference w:id="0"/>
       </w:r>
       <w:r>
-        <w:t>Optimisation of Yen’s Algorithm</w:t>
+        <w:t xml:space="preserve">Stochastic Gradient Descent </w:t>
+      </w:r>
+      <w:r>
+        <w:t>of Yen’s Algorithm</w:t>
       </w:r>
     </w:p>
     <w:p>
@@ -38,22 +41,18 @@
     </w:p>
     <w:p>
       <w:r>
-        <w:t xml:space="preserve">In this report the K-shortest loopless paths (KSLP) problem </w:t>
-      </w:r>
-      <w:r>
-        <w:t>was solved by completing Yen’s algorithm and offering a few improvements.</w:t>
-      </w:r>
-      <w:r>
-        <w:t xml:space="preserve"> The KLSP problem is defined as </w:t>
-      </w:r>
-      <w:r>
-        <w:t xml:space="preserve">finding the k best routes from a source to a goal, where k is given. For example, if k=3 </w:t>
-      </w:r>
-      <w:r>
-        <w:t>for a graph from A to B, it would return the three shortest distances (ranked) between the two points – in this case without exact paths.</w:t>
-      </w:r>
-      <w:r>
-        <w:t xml:space="preserve"> </w:t>
+        <w:t xml:space="preserve">In this report the K-shortest </w:t>
+      </w:r>
+      <w:proofErr w:type="spellStart"/>
+      <w:r>
+        <w:t>loopless</w:t>
+      </w:r>
+      <w:proofErr w:type="spellEnd"/>
+      <w:r>
+        <w:t xml:space="preserve"> paths (KSLP) problem </w:t>
+      </w:r>
+      <w:r>
+        <w:t xml:space="preserve">by offering an optimisation from machine learning: utilising stochastic gradient descent. </w:t>
       </w:r>
     </w:p>
     <w:p>
@@ -184,37 +183,7 @@
           <w:rPr>
             <w:rStyle w:val="Hyperlink"/>
           </w:rPr>
-          <w:t>https://dl.acm.org/d</w:t>
-        </w:r>
-        <w:r>
-          <w:rPr>
-            <w:rStyle w:val="Hyperlink"/>
-          </w:rPr>
-          <w:t>o</w:t>
-        </w:r>
-        <w:r>
-          <w:rPr>
-            <w:rStyle w:val="Hyperlink"/>
-          </w:rPr>
-          <w:t>i/abs/10.</w:t>
-        </w:r>
-        <w:r>
-          <w:rPr>
-            <w:rStyle w:val="Hyperlink"/>
-          </w:rPr>
-          <w:t>1</w:t>
-        </w:r>
-        <w:r>
-          <w:rPr>
-            <w:rStyle w:val="Hyperlink"/>
-          </w:rPr>
-          <w:t>1</w:t>
-        </w:r>
-        <w:r>
-          <w:rPr>
-            <w:rStyle w:val="Hyperlink"/>
-          </w:rPr>
-          <w:t>45/1290672.1290682</w:t>
+          <w:t>https://dl.acm.org/doi/abs/10.1145/1290672.1290682</w:t>
         </w:r>
       </w:hyperlink>
       <w:r>
@@ -241,9 +210,11 @@
       </w:hyperlink>
     </w:p>
     <w:p>
+      <w:proofErr w:type="spellStart"/>
       <w:r>
         <w:t>Eppstein’s</w:t>
       </w:r>
+      <w:proofErr w:type="spellEnd"/>
     </w:p>
     <w:p>
       <w:hyperlink r:id="rId5" w:history="1">
@@ -401,13 +372,6 @@
           <w:szCs w:val="28"/>
         </w:rPr>
         <w:br/>
-      </w:r>
-      <w:r>
-        <w:rPr>
-          <w:rFonts w:ascii="Arial" w:hAnsi="Arial" w:cs="Arial"/>
-          <w:sz w:val="28"/>
-          <w:szCs w:val="28"/>
-        </w:rPr>
         <w:t xml:space="preserve">marks </w:t>
       </w:r>
     </w:p>
@@ -490,6 +454,11 @@
     <w:p>
       <w:pPr>
         <w:pStyle w:val="CommentText"/>
+        <w:rPr>
+          <w:rFonts w:ascii="Arial" w:hAnsi="Arial" w:cs="Arial"/>
+          <w:sz w:val="28"/>
+          <w:szCs w:val="28"/>
+        </w:rPr>
       </w:pPr>
       <w:r>
         <w:rPr>
@@ -552,6 +521,49 @@
           <w:szCs w:val="28"/>
         </w:rPr>
         <w:t>30 marks</w:t>
+      </w:r>
+      <w:r>
+        <w:rPr>
+          <w:rFonts w:ascii="Arial" w:hAnsi="Arial" w:cs="Arial"/>
+          <w:sz w:val="28"/>
+          <w:szCs w:val="28"/>
+        </w:rPr>
+        <w:br/>
+      </w:r>
+      <w:r>
+        <w:rPr>
+          <w:rFonts w:ascii="Arial" w:hAnsi="Arial" w:cs="Arial"/>
+          <w:sz w:val="28"/>
+          <w:szCs w:val="28"/>
+        </w:rPr>
+        <w:br/>
+        <w:t>Other ideas:</w:t>
+      </w:r>
+    </w:p>
+    <w:p>
+      <w:pPr>
+        <w:pStyle w:val="CommentText"/>
+        <w:rPr>
+          <w:rFonts w:ascii="Arial" w:hAnsi="Arial" w:cs="Arial"/>
+          <w:sz w:val="28"/>
+          <w:szCs w:val="28"/>
+        </w:rPr>
+      </w:pPr>
+      <w:r>
+        <w:rPr>
+          <w:rFonts w:ascii="Arial" w:hAnsi="Arial" w:cs="Arial"/>
+          <w:sz w:val="28"/>
+          <w:szCs w:val="28"/>
+        </w:rPr>
+        <w:t>1. Hazard in the path, but we’ve already travelled % of the path. Note the hazard ‘spreads’ onto neighbouring nodes and increases their cost</w:t>
+      </w:r>
+    </w:p>
+    <w:p>
+      <w:pPr>
+        <w:pStyle w:val="CommentText"/>
+      </w:pPr>
+      <w:r>
+        <w:t>2. Mark zones as hazard-prone and a probability of a hazard occurring there</w:t>
       </w:r>
     </w:p>
   </w:comment>

</xml_diff>

<commit_message>
Yen's exactly like Saifuls and an approximation
Took 10 hours 41 minutes
</commit_message>
<xml_diff>
--- a/report_CA3.docx
+++ b/report_CA3.docx
@@ -17,7 +17,7 @@
         <w:commentReference w:id="0"/>
       </w:r>
       <w:r>
-        <w:t xml:space="preserve">Stochastic Gradient Descent </w:t>
+        <w:t xml:space="preserve">Gradient Descent </w:t>
       </w:r>
       <w:r>
         <w:t>of Yen’s Algorithm</w:t>
@@ -41,7 +41,10 @@
     </w:p>
     <w:p>
       <w:r>
-        <w:t xml:space="preserve">In this report the K-shortest </w:t>
+        <w:t xml:space="preserve">This </w:t>
+      </w:r>
+      <w:r>
+        <w:t xml:space="preserve">report details a solution for the K-1 </w:t>
       </w:r>
       <w:proofErr w:type="spellStart"/>
       <w:r>
@@ -49,65 +52,199 @@
       </w:r>
       <w:proofErr w:type="spellEnd"/>
       <w:r>
-        <w:t xml:space="preserve"> paths (KSLP) problem </w:t>
-      </w:r>
-      <w:r>
-        <w:t xml:space="preserve">by offering an optimisation from machine learning: utilising stochastic gradient descent. </w:t>
+        <w:t xml:space="preserve"> paths approximation problem where the first path is the exact best, and then the rest are approximated under </w:t>
+      </w:r>
+      <w:r>
+        <w:t>potentially unique conditions. Instead of adding an extra condition, this paper explores the problem of when the state space is simply too large by utilising gradient descent</w:t>
+      </w:r>
+      <w:r>
+        <w:t xml:space="preserve"> and </w:t>
+      </w:r>
+      <w:r>
+        <w:t>its compared to scanning through the problem space randomly instead.</w:t>
+      </w:r>
+    </w:p>
+    <w:p/>
+    <w:p>
+      <w:r>
+        <w:t>Typically</w:t>
+      </w:r>
+      <w:r>
+        <w:t>,</w:t>
+      </w:r>
+      <w:r>
+        <w:t xml:space="preserve"> this problem is solved using Yen’s algorithm, which in short </w:t>
+      </w:r>
+      <w:r>
+        <w:t>uses the best path found by Dijkstra’s algorithm as a</w:t>
+      </w:r>
+      <w:r>
+        <w:t xml:space="preserve"> base path. Essentially, for each node in the path it inserts restrictions on how the graph can be tra</w:t>
+      </w:r>
+      <w:r>
+        <w:t xml:space="preserve">versed </w:t>
+      </w:r>
+      <w:r>
+        <w:t xml:space="preserve">are emplaced and it finds the best path from that node until the goal. This path is then appended to the </w:t>
+      </w:r>
+      <w:r>
+        <w:t xml:space="preserve">original path’s route up to there, and that’s a potential path. Once everything has been iterated through, </w:t>
+      </w:r>
+      <w:r>
+        <w:t>the shortest path in the potential paths is the second-best possible path.</w:t>
       </w:r>
     </w:p>
     <w:p>
-      <w:pPr>
-        <w:pStyle w:val="Heading1"/>
-      </w:pPr>
-      <w:r>
-        <w:t>Algorithm Explanation and Pseudo Code</w:t>
+      <w:r>
+        <w:t>However, this means th</w:t>
+      </w:r>
+      <w:r>
+        <w:t xml:space="preserve">at every node in the path must be tested </w:t>
+      </w:r>
+      <w:r>
+        <w:t xml:space="preserve">and only one path is used – implying a large amount of wasted computing. In the case of exceptionally large paths, it might not be viable to check every path. A naïve solution to this is to randomly pick a few points to test, </w:t>
+      </w:r>
+      <w:r>
+        <w:t xml:space="preserve">and it’ll probably find a decent length in most cases if 10% of the points are explored. However, gradient descent can be applied </w:t>
+      </w:r>
+      <w:r>
+        <w:t>instead.</w:t>
       </w:r>
     </w:p>
     <w:p>
-      <w:pPr>
-        <w:pStyle w:val="Heading2"/>
-      </w:pPr>
-      <w:r>
-        <w:t>Dijkstra’s Algorithm</w:t>
+      <w:r>
+        <w:t xml:space="preserve">We can tell this problem </w:t>
+      </w:r>
+      <w:r>
+        <w:t xml:space="preserve">can be approached using gradient descent due to the graph in Figure 1.1. Outside of a few </w:t>
+      </w:r>
+      <w:r>
+        <w:t xml:space="preserve">outliers, its visible that around cheaper spur nodes the potential path found is cheaper, and around </w:t>
+      </w:r>
+      <w:r>
+        <w:t xml:space="preserve">more expensive ones the same applies as well.  </w:t>
       </w:r>
     </w:p>
     <w:p>
+      <w:pPr>
+        <w:jc w:val="center"/>
+      </w:pPr>
+      <w:r>
+        <w:rPr>
+          <w:noProof/>
+        </w:rPr>
+        <w:drawing>
+          <wp:inline distT="0" distB="0" distL="0" distR="0" wp14:anchorId="40A27950" wp14:editId="4EEF139C">
+            <wp:extent cx="6645910" cy="4649470"/>
+            <wp:effectExtent l="0" t="0" r="2540" b="17780"/>
+            <wp:docPr id="1" name="Chart 1">
+              <a:extLst xmlns:a="http://schemas.openxmlformats.org/drawingml/2006/main">
+                <a:ext uri="{FF2B5EF4-FFF2-40B4-BE49-F238E27FC236}">
+                  <a16:creationId xmlns:a16="http://schemas.microsoft.com/office/drawing/2014/main" id="{E1080058-0A24-43F4-BA34-DA450E9E08E3}"/>
+                </a:ext>
+              </a:extLst>
+            </wp:docPr>
+            <wp:cNvGraphicFramePr/>
+            <a:graphic xmlns:a="http://schemas.openxmlformats.org/drawingml/2006/main">
+              <a:graphicData uri="http://schemas.openxmlformats.org/drawingml/2006/chart">
+                <c:chart xmlns:c="http://schemas.openxmlformats.org/drawingml/2006/chart" xmlns:r="http://schemas.openxmlformats.org/officeDocument/2006/relationships" r:id="rId9"/>
+              </a:graphicData>
+            </a:graphic>
+          </wp:inline>
+        </w:drawing>
+      </w:r>
+    </w:p>
+    <w:p>
+      <w:pPr>
+        <w:pStyle w:val="Subtitle"/>
+      </w:pPr>
+      <w:r>
+        <w:t>Figure</w:t>
+      </w:r>
+      <w:r>
+        <w:t xml:space="preserve"> 1.1: Length of potential paths found in first iteration of Yen’s. Source = 323 Goal 8999</w:t>
+      </w:r>
+    </w:p>
+    <w:p>
+      <w:pPr>
+        <w:rPr>
+          <w:rFonts w:eastAsiaTheme="majorEastAsia" w:cstheme="majorBidi"/>
+          <w:color w:val="000000" w:themeColor="text1"/>
+          <w:sz w:val="32"/>
+          <w:szCs w:val="32"/>
+        </w:rPr>
+      </w:pPr>
+      <w:r>
+        <w:br w:type="page"/>
+      </w:r>
+    </w:p>
+    <w:p>
+      <w:pPr>
+        <w:pStyle w:val="Heading1"/>
+      </w:pPr>
+      <w:r>
+        <w:lastRenderedPageBreak/>
+        <w:t>Algorithm Explanation and Pseudo Code</w:t>
+      </w:r>
+    </w:p>
+    <w:p>
+      <w:pPr>
+        <w:pStyle w:val="Heading2"/>
+      </w:pPr>
+      <w:r>
+        <w:t>Dijkstra’s Algorithm</w:t>
+      </w:r>
+    </w:p>
+    <w:p>
       <w:r>
         <w:t xml:space="preserve">The main tool </w:t>
       </w:r>
       <w:r>
         <w:t>Yen’s utilises is Dijkstra’s</w:t>
+      </w:r>
+      <w:r>
+        <w:t xml:space="preserve"> as it returns the optimal path between two nodes</w:t>
+      </w:r>
+      <w:r>
+        <w:t xml:space="preserve"> </w:t>
+      </w:r>
+    </w:p>
+    <w:p>
+      <w:pPr>
+        <w:pStyle w:val="Heading2"/>
+      </w:pPr>
+      <w:r>
+        <w:t>Yen’s Algorithm</w:t>
+      </w:r>
+    </w:p>
+    <w:p/>
+    <w:p>
+      <w:pPr>
+        <w:pStyle w:val="Heading2"/>
+      </w:pPr>
+      <w:r>
+        <w:t>Improvements</w:t>
+      </w:r>
+    </w:p>
+    <w:p/>
+    <w:p>
+      <w:pPr>
+        <w:pStyle w:val="Heading1"/>
+      </w:pPr>
+      <w:r>
+        <w:t>Complexity Analysis</w:t>
+      </w:r>
+    </w:p>
+    <w:p>
+      <w:r>
+        <w:t xml:space="preserve">Performing gradient descent does not </w:t>
+      </w:r>
+      <w:r>
+        <w:t xml:space="preserve">reduce the overall complexity of Yen’s algorithm as its </w:t>
       </w:r>
       <w:bookmarkStart w:id="1" w:name="_GoBack"/>
       <w:bookmarkEnd w:id="1"/>
     </w:p>
-    <w:p>
-      <w:pPr>
-        <w:pStyle w:val="Heading2"/>
-      </w:pPr>
-      <w:r>
-        <w:t>Yen’s Algorithm</w:t>
-      </w:r>
-    </w:p>
-    <w:p/>
-    <w:p>
-      <w:pPr>
-        <w:pStyle w:val="Heading2"/>
-      </w:pPr>
-      <w:r>
-        <w:t>Improvements</w:t>
-      </w:r>
-    </w:p>
-    <w:p/>
-    <w:p>
-      <w:pPr>
-        <w:pStyle w:val="Heading1"/>
-      </w:pPr>
-      <w:r>
-        <w:t>Complexity Analysis</w:t>
-      </w:r>
-    </w:p>
-    <w:p/>
     <w:p>
       <w:pPr>
         <w:pStyle w:val="Heading1"/>
@@ -1833,6 +1970,1539 @@
 </w:styles>
 </file>
 
+<file path=word/charts/chart1.xml><?xml version="1.0" encoding="utf-8"?>
+<c:chartSpace xmlns:c="http://schemas.openxmlformats.org/drawingml/2006/chart" xmlns:a="http://schemas.openxmlformats.org/drawingml/2006/main" xmlns:r="http://schemas.openxmlformats.org/officeDocument/2006/relationships" xmlns:c16r2="http://schemas.microsoft.com/office/drawing/2015/06/chart">
+  <c:date1904 val="0"/>
+  <c:lang val="en-US"/>
+  <c:roundedCorners val="0"/>
+  <mc:AlternateContent xmlns:mc="http://schemas.openxmlformats.org/markup-compatibility/2006">
+    <mc:Choice xmlns:c14="http://schemas.microsoft.com/office/drawing/2007/8/2/chart" Requires="c14">
+      <c14:style val="102"/>
+    </mc:Choice>
+    <mc:Fallback>
+      <c:style val="2"/>
+    </mc:Fallback>
+  </mc:AlternateContent>
+  <c:chart>
+    <c:title>
+      <c:tx>
+        <c:rich>
+          <a:bodyPr rot="0" spcFirstLastPara="1" vertOverflow="ellipsis" vert="horz" wrap="square" anchor="ctr" anchorCtr="1"/>
+          <a:lstStyle/>
+          <a:p>
+            <a:pPr>
+              <a:defRPr sz="1400" b="0" i="0" u="none" strike="noStrike" kern="1200" spc="0" baseline="0">
+                <a:solidFill>
+                  <a:schemeClr val="tx1">
+                    <a:lumMod val="65000"/>
+                    <a:lumOff val="35000"/>
+                  </a:schemeClr>
+                </a:solidFill>
+                <a:latin typeface="+mn-lt"/>
+                <a:ea typeface="+mn-ea"/>
+                <a:cs typeface="+mn-cs"/>
+              </a:defRPr>
+            </a:pPr>
+            <a:r>
+              <a:rPr lang="en-US"/>
+              <a:t>Length of potential paths found in first iteration of Yen's. Source = 323 Goal = 8999</a:t>
+            </a:r>
+          </a:p>
+        </c:rich>
+      </c:tx>
+      <c:overlay val="0"/>
+      <c:spPr>
+        <a:noFill/>
+        <a:ln>
+          <a:noFill/>
+        </a:ln>
+        <a:effectLst/>
+      </c:spPr>
+      <c:txPr>
+        <a:bodyPr rot="0" spcFirstLastPara="1" vertOverflow="ellipsis" vert="horz" wrap="square" anchor="ctr" anchorCtr="1"/>
+        <a:lstStyle/>
+        <a:p>
+          <a:pPr>
+            <a:defRPr sz="1400" b="0" i="0" u="none" strike="noStrike" kern="1200" spc="0" baseline="0">
+              <a:solidFill>
+                <a:schemeClr val="tx1">
+                  <a:lumMod val="65000"/>
+                  <a:lumOff val="35000"/>
+                </a:schemeClr>
+              </a:solidFill>
+              <a:latin typeface="+mn-lt"/>
+              <a:ea typeface="+mn-ea"/>
+              <a:cs typeface="+mn-cs"/>
+            </a:defRPr>
+          </a:pPr>
+          <a:endParaRPr lang="en-US"/>
+        </a:p>
+      </c:txPr>
+    </c:title>
+    <c:autoTitleDeleted val="0"/>
+    <c:plotArea>
+      <c:layout/>
+      <c:scatterChart>
+        <c:scatterStyle val="smoothMarker"/>
+        <c:varyColors val="0"/>
+        <c:ser>
+          <c:idx val="0"/>
+          <c:order val="0"/>
+          <c:tx>
+            <c:strRef>
+              <c:f>Sheet1!$D$2</c:f>
+              <c:strCache>
+                <c:ptCount val="1"/>
+                <c:pt idx="0">
+                  <c:v>Length</c:v>
+                </c:pt>
+              </c:strCache>
+            </c:strRef>
+          </c:tx>
+          <c:spPr>
+            <a:ln w="19050" cap="rnd">
+              <a:solidFill>
+                <a:schemeClr val="accent1"/>
+              </a:solidFill>
+              <a:round/>
+            </a:ln>
+            <a:effectLst/>
+          </c:spPr>
+          <c:marker>
+            <c:symbol val="circle"/>
+            <c:size val="5"/>
+            <c:spPr>
+              <a:solidFill>
+                <a:schemeClr val="accent1"/>
+              </a:solidFill>
+              <a:ln w="9525">
+                <a:solidFill>
+                  <a:schemeClr val="accent1"/>
+                </a:solidFill>
+              </a:ln>
+              <a:effectLst/>
+            </c:spPr>
+          </c:marker>
+          <c:xVal>
+            <c:numRef>
+              <c:f>Sheet1!$C$3:$C$97</c:f>
+              <c:numCache>
+                <c:formatCode>General</c:formatCode>
+                <c:ptCount val="95"/>
+                <c:pt idx="0">
+                  <c:v>3</c:v>
+                </c:pt>
+                <c:pt idx="1">
+                  <c:v>4</c:v>
+                </c:pt>
+                <c:pt idx="2">
+                  <c:v>5</c:v>
+                </c:pt>
+                <c:pt idx="3">
+                  <c:v>7</c:v>
+                </c:pt>
+                <c:pt idx="4">
+                  <c:v>8</c:v>
+                </c:pt>
+                <c:pt idx="5">
+                  <c:v>9</c:v>
+                </c:pt>
+                <c:pt idx="6">
+                  <c:v>10</c:v>
+                </c:pt>
+                <c:pt idx="7">
+                  <c:v>11</c:v>
+                </c:pt>
+                <c:pt idx="8">
+                  <c:v>12</c:v>
+                </c:pt>
+                <c:pt idx="9">
+                  <c:v>13</c:v>
+                </c:pt>
+                <c:pt idx="10">
+                  <c:v>14</c:v>
+                </c:pt>
+                <c:pt idx="11">
+                  <c:v>15</c:v>
+                </c:pt>
+                <c:pt idx="12">
+                  <c:v>16</c:v>
+                </c:pt>
+                <c:pt idx="13">
+                  <c:v>17</c:v>
+                </c:pt>
+                <c:pt idx="14">
+                  <c:v>18</c:v>
+                </c:pt>
+                <c:pt idx="15">
+                  <c:v>19</c:v>
+                </c:pt>
+                <c:pt idx="16">
+                  <c:v>20</c:v>
+                </c:pt>
+                <c:pt idx="17">
+                  <c:v>21</c:v>
+                </c:pt>
+                <c:pt idx="18">
+                  <c:v>22</c:v>
+                </c:pt>
+                <c:pt idx="19">
+                  <c:v>23</c:v>
+                </c:pt>
+                <c:pt idx="20">
+                  <c:v>24</c:v>
+                </c:pt>
+                <c:pt idx="21">
+                  <c:v>25</c:v>
+                </c:pt>
+                <c:pt idx="22">
+                  <c:v>26</c:v>
+                </c:pt>
+                <c:pt idx="23">
+                  <c:v>28</c:v>
+                </c:pt>
+                <c:pt idx="24">
+                  <c:v>29</c:v>
+                </c:pt>
+                <c:pt idx="25">
+                  <c:v>30</c:v>
+                </c:pt>
+                <c:pt idx="26">
+                  <c:v>32</c:v>
+                </c:pt>
+                <c:pt idx="27">
+                  <c:v>33</c:v>
+                </c:pt>
+                <c:pt idx="28">
+                  <c:v>34</c:v>
+                </c:pt>
+                <c:pt idx="29">
+                  <c:v>35</c:v>
+                </c:pt>
+                <c:pt idx="30">
+                  <c:v>36</c:v>
+                </c:pt>
+                <c:pt idx="31">
+                  <c:v>37</c:v>
+                </c:pt>
+                <c:pt idx="32">
+                  <c:v>38</c:v>
+                </c:pt>
+                <c:pt idx="33">
+                  <c:v>40</c:v>
+                </c:pt>
+                <c:pt idx="34">
+                  <c:v>41</c:v>
+                </c:pt>
+                <c:pt idx="35">
+                  <c:v>42</c:v>
+                </c:pt>
+                <c:pt idx="36">
+                  <c:v>43</c:v>
+                </c:pt>
+                <c:pt idx="37">
+                  <c:v>44</c:v>
+                </c:pt>
+                <c:pt idx="38">
+                  <c:v>45</c:v>
+                </c:pt>
+                <c:pt idx="39">
+                  <c:v>46</c:v>
+                </c:pt>
+                <c:pt idx="40">
+                  <c:v>47</c:v>
+                </c:pt>
+                <c:pt idx="41">
+                  <c:v>48</c:v>
+                </c:pt>
+                <c:pt idx="42">
+                  <c:v>49</c:v>
+                </c:pt>
+                <c:pt idx="43">
+                  <c:v>50</c:v>
+                </c:pt>
+                <c:pt idx="44">
+                  <c:v>51</c:v>
+                </c:pt>
+                <c:pt idx="45">
+                  <c:v>52</c:v>
+                </c:pt>
+                <c:pt idx="46">
+                  <c:v>54</c:v>
+                </c:pt>
+                <c:pt idx="47">
+                  <c:v>55</c:v>
+                </c:pt>
+                <c:pt idx="48">
+                  <c:v>56</c:v>
+                </c:pt>
+                <c:pt idx="49">
+                  <c:v>57</c:v>
+                </c:pt>
+                <c:pt idx="50">
+                  <c:v>58</c:v>
+                </c:pt>
+                <c:pt idx="51">
+                  <c:v>59</c:v>
+                </c:pt>
+                <c:pt idx="52">
+                  <c:v>60</c:v>
+                </c:pt>
+                <c:pt idx="53">
+                  <c:v>61</c:v>
+                </c:pt>
+                <c:pt idx="54">
+                  <c:v>62</c:v>
+                </c:pt>
+                <c:pt idx="55">
+                  <c:v>63</c:v>
+                </c:pt>
+                <c:pt idx="56">
+                  <c:v>64</c:v>
+                </c:pt>
+                <c:pt idx="57">
+                  <c:v>65</c:v>
+                </c:pt>
+                <c:pt idx="58">
+                  <c:v>66</c:v>
+                </c:pt>
+                <c:pt idx="59">
+                  <c:v>67</c:v>
+                </c:pt>
+                <c:pt idx="60">
+                  <c:v>68</c:v>
+                </c:pt>
+                <c:pt idx="61">
+                  <c:v>69</c:v>
+                </c:pt>
+                <c:pt idx="62">
+                  <c:v>70</c:v>
+                </c:pt>
+                <c:pt idx="63">
+                  <c:v>71</c:v>
+                </c:pt>
+                <c:pt idx="64">
+                  <c:v>72</c:v>
+                </c:pt>
+                <c:pt idx="65">
+                  <c:v>73</c:v>
+                </c:pt>
+                <c:pt idx="66">
+                  <c:v>74</c:v>
+                </c:pt>
+                <c:pt idx="67">
+                  <c:v>78</c:v>
+                </c:pt>
+                <c:pt idx="68">
+                  <c:v>79</c:v>
+                </c:pt>
+                <c:pt idx="69">
+                  <c:v>82</c:v>
+                </c:pt>
+                <c:pt idx="70">
+                  <c:v>83</c:v>
+                </c:pt>
+                <c:pt idx="71">
+                  <c:v>84</c:v>
+                </c:pt>
+                <c:pt idx="72">
+                  <c:v>85</c:v>
+                </c:pt>
+                <c:pt idx="73">
+                  <c:v>87</c:v>
+                </c:pt>
+                <c:pt idx="74">
+                  <c:v>88</c:v>
+                </c:pt>
+                <c:pt idx="75">
+                  <c:v>92</c:v>
+                </c:pt>
+                <c:pt idx="76">
+                  <c:v>95</c:v>
+                </c:pt>
+                <c:pt idx="77">
+                  <c:v>96</c:v>
+                </c:pt>
+                <c:pt idx="78">
+                  <c:v>99</c:v>
+                </c:pt>
+                <c:pt idx="79">
+                  <c:v>101</c:v>
+                </c:pt>
+                <c:pt idx="80">
+                  <c:v>102</c:v>
+                </c:pt>
+                <c:pt idx="81">
+                  <c:v>105</c:v>
+                </c:pt>
+                <c:pt idx="82">
+                  <c:v>106</c:v>
+                </c:pt>
+                <c:pt idx="83">
+                  <c:v>108</c:v>
+                </c:pt>
+                <c:pt idx="84">
+                  <c:v>109</c:v>
+                </c:pt>
+                <c:pt idx="85">
+                  <c:v>113</c:v>
+                </c:pt>
+                <c:pt idx="86">
+                  <c:v>115</c:v>
+                </c:pt>
+                <c:pt idx="87">
+                  <c:v>125</c:v>
+                </c:pt>
+                <c:pt idx="88">
+                  <c:v>138</c:v>
+                </c:pt>
+              </c:numCache>
+            </c:numRef>
+          </c:xVal>
+          <c:yVal>
+            <c:numRef>
+              <c:f>Sheet1!$D$3:$D$97</c:f>
+              <c:numCache>
+                <c:formatCode>General</c:formatCode>
+                <c:ptCount val="95"/>
+                <c:pt idx="0">
+                  <c:v>915.91</c:v>
+                </c:pt>
+                <c:pt idx="1">
+                  <c:v>947.85500000000002</c:v>
+                </c:pt>
+                <c:pt idx="2">
+                  <c:v>1010.78</c:v>
+                </c:pt>
+                <c:pt idx="3">
+                  <c:v>962.25800000000004</c:v>
+                </c:pt>
+                <c:pt idx="4">
+                  <c:v>937.25300000000004</c:v>
+                </c:pt>
+                <c:pt idx="5">
+                  <c:v>916.17499999999995</c:v>
+                </c:pt>
+                <c:pt idx="6">
+                  <c:v>903.46199999999999</c:v>
+                </c:pt>
+                <c:pt idx="7">
+                  <c:v>969.37099999999998</c:v>
+                </c:pt>
+                <c:pt idx="8">
+                  <c:v>920.399</c:v>
+                </c:pt>
+                <c:pt idx="9">
+                  <c:v>956.95299999999997</c:v>
+                </c:pt>
+                <c:pt idx="10">
+                  <c:v>923.33699999999999</c:v>
+                </c:pt>
+                <c:pt idx="11">
+                  <c:v>923.74800000000005</c:v>
+                </c:pt>
+                <c:pt idx="12">
+                  <c:v>943.17600000000004</c:v>
+                </c:pt>
+                <c:pt idx="13">
+                  <c:v>919.39700000000005</c:v>
+                </c:pt>
+                <c:pt idx="14">
+                  <c:v>916.56</c:v>
+                </c:pt>
+                <c:pt idx="15">
+                  <c:v>911.57</c:v>
+                </c:pt>
+                <c:pt idx="16">
+                  <c:v>924.50099999999998</c:v>
+                </c:pt>
+                <c:pt idx="17">
+                  <c:v>920.96400000000006</c:v>
+                </c:pt>
+                <c:pt idx="18">
+                  <c:v>908.14300000000003</c:v>
+                </c:pt>
+                <c:pt idx="19">
+                  <c:v>909.803</c:v>
+                </c:pt>
+                <c:pt idx="20">
+                  <c:v>911.57</c:v>
+                </c:pt>
+                <c:pt idx="21">
+                  <c:v>915.42600000000004</c:v>
+                </c:pt>
+                <c:pt idx="22">
+                  <c:v>919.33399999999995</c:v>
+                </c:pt>
+                <c:pt idx="23">
+                  <c:v>937.66300000000001</c:v>
+                </c:pt>
+                <c:pt idx="24">
+                  <c:v>935.66</c:v>
+                </c:pt>
+                <c:pt idx="25">
+                  <c:v>925.39499999999998</c:v>
+                </c:pt>
+                <c:pt idx="26">
+                  <c:v>902.82500000000005</c:v>
+                </c:pt>
+                <c:pt idx="27">
+                  <c:v>922.79700000000003</c:v>
+                </c:pt>
+                <c:pt idx="28">
+                  <c:v>941.23099999999999</c:v>
+                </c:pt>
+                <c:pt idx="29">
+                  <c:v>938.31200000000001</c:v>
+                </c:pt>
+                <c:pt idx="30">
+                  <c:v>933.35699999999997</c:v>
+                </c:pt>
+                <c:pt idx="31">
+                  <c:v>926.21600000000001</c:v>
+                </c:pt>
+                <c:pt idx="32">
+                  <c:v>921.89499999999998</c:v>
+                </c:pt>
+                <c:pt idx="33">
+                  <c:v>906.12800000000004</c:v>
+                </c:pt>
+                <c:pt idx="34">
+                  <c:v>923.39300000000003</c:v>
+                </c:pt>
+                <c:pt idx="35">
+                  <c:v>941.68299999999999</c:v>
+                </c:pt>
+                <c:pt idx="36">
+                  <c:v>937.53899999999999</c:v>
+                </c:pt>
+                <c:pt idx="37">
+                  <c:v>935.13900000000001</c:v>
+                </c:pt>
+                <c:pt idx="38">
+                  <c:v>915.51900000000001</c:v>
+                </c:pt>
+                <c:pt idx="39">
+                  <c:v>930.62300000000005</c:v>
+                </c:pt>
+                <c:pt idx="40">
+                  <c:v>926.81399999999996</c:v>
+                </c:pt>
+                <c:pt idx="41">
+                  <c:v>922.73900000000003</c:v>
+                </c:pt>
+                <c:pt idx="42">
+                  <c:v>918.596</c:v>
+                </c:pt>
+                <c:pt idx="43">
+                  <c:v>921.53800000000001</c:v>
+                </c:pt>
+                <c:pt idx="44">
+                  <c:v>914.803</c:v>
+                </c:pt>
+                <c:pt idx="45">
+                  <c:v>934.428</c:v>
+                </c:pt>
+                <c:pt idx="46">
+                  <c:v>964.83900000000006</c:v>
+                </c:pt>
+                <c:pt idx="47">
+                  <c:v>959.80799999999999</c:v>
+                </c:pt>
+                <c:pt idx="48">
+                  <c:v>918.11900000000003</c:v>
+                </c:pt>
+                <c:pt idx="49">
+                  <c:v>946.43600000000004</c:v>
+                </c:pt>
+                <c:pt idx="50">
+                  <c:v>917.77300000000002</c:v>
+                </c:pt>
+                <c:pt idx="51">
+                  <c:v>940.55899999999997</c:v>
+                </c:pt>
+                <c:pt idx="52">
+                  <c:v>918.34299999999996</c:v>
+                </c:pt>
+                <c:pt idx="53">
+                  <c:v>941.61099999999999</c:v>
+                </c:pt>
+                <c:pt idx="54">
+                  <c:v>1035.1099999999999</c:v>
+                </c:pt>
+                <c:pt idx="55">
+                  <c:v>938.39599999999996</c:v>
+                </c:pt>
+                <c:pt idx="56">
+                  <c:v>922.47</c:v>
+                </c:pt>
+                <c:pt idx="57">
+                  <c:v>993.50099999999998</c:v>
+                </c:pt>
+                <c:pt idx="58">
+                  <c:v>987.33799999999997</c:v>
+                </c:pt>
+                <c:pt idx="59">
+                  <c:v>934.029</c:v>
+                </c:pt>
+                <c:pt idx="60">
+                  <c:v>985.38300000000004</c:v>
+                </c:pt>
+                <c:pt idx="61">
+                  <c:v>1049.74</c:v>
+                </c:pt>
+                <c:pt idx="62">
+                  <c:v>938.10199999999998</c:v>
+                </c:pt>
+                <c:pt idx="63">
+                  <c:v>932.09799999999996</c:v>
+                </c:pt>
+                <c:pt idx="64">
+                  <c:v>934.62</c:v>
+                </c:pt>
+                <c:pt idx="65">
+                  <c:v>931.46600000000001</c:v>
+                </c:pt>
+                <c:pt idx="66">
+                  <c:v>923.07500000000005</c:v>
+                </c:pt>
+                <c:pt idx="67">
+                  <c:v>901.94600000000003</c:v>
+                </c:pt>
+                <c:pt idx="68">
+                  <c:v>993.827</c:v>
+                </c:pt>
+                <c:pt idx="69">
+                  <c:v>937.22900000000004</c:v>
+                </c:pt>
+                <c:pt idx="70">
+                  <c:v>929.38800000000003</c:v>
+                </c:pt>
+                <c:pt idx="71">
+                  <c:v>927.97199999999998</c:v>
+                </c:pt>
+                <c:pt idx="72">
+                  <c:v>962.93799999999999</c:v>
+                </c:pt>
+                <c:pt idx="73">
+                  <c:v>940.43799999999999</c:v>
+                </c:pt>
+                <c:pt idx="74">
+                  <c:v>933.91499999999996</c:v>
+                </c:pt>
+                <c:pt idx="75">
+                  <c:v>900.73699999999997</c:v>
+                </c:pt>
+                <c:pt idx="76">
+                  <c:v>921.67100000000005</c:v>
+                </c:pt>
+                <c:pt idx="77">
+                  <c:v>908.71</c:v>
+                </c:pt>
+                <c:pt idx="78">
+                  <c:v>983.85199999999998</c:v>
+                </c:pt>
+                <c:pt idx="79">
+                  <c:v>950.65700000000004</c:v>
+                </c:pt>
+                <c:pt idx="80">
+                  <c:v>913.87</c:v>
+                </c:pt>
+                <c:pt idx="81">
+                  <c:v>945.65499999999997</c:v>
+                </c:pt>
+                <c:pt idx="82">
+                  <c:v>1036.27</c:v>
+                </c:pt>
+                <c:pt idx="83">
+                  <c:v>1046.31</c:v>
+                </c:pt>
+                <c:pt idx="84">
+                  <c:v>1082.77</c:v>
+                </c:pt>
+                <c:pt idx="85">
+                  <c:v>885.11699999999996</c:v>
+                </c:pt>
+                <c:pt idx="86">
+                  <c:v>907.52700000000004</c:v>
+                </c:pt>
+                <c:pt idx="87">
+                  <c:v>966.36900000000003</c:v>
+                </c:pt>
+                <c:pt idx="88">
+                  <c:v>919.31500000000005</c:v>
+                </c:pt>
+              </c:numCache>
+            </c:numRef>
+          </c:yVal>
+          <c:smooth val="1"/>
+          <c:extLst>
+            <c:ext xmlns:c16="http://schemas.microsoft.com/office/drawing/2014/chart" uri="{C3380CC4-5D6E-409C-BE32-E72D297353CC}">
+              <c16:uniqueId val="{00000000-D40A-4275-B31B-9F036AD12A18}"/>
+            </c:ext>
+          </c:extLst>
+        </c:ser>
+        <c:dLbls>
+          <c:showLegendKey val="0"/>
+          <c:showVal val="0"/>
+          <c:showCatName val="0"/>
+          <c:showSerName val="0"/>
+          <c:showPercent val="0"/>
+          <c:showBubbleSize val="0"/>
+        </c:dLbls>
+        <c:axId val="1473776511"/>
+        <c:axId val="1472668783"/>
+      </c:scatterChart>
+      <c:valAx>
+        <c:axId val="1473776511"/>
+        <c:scaling>
+          <c:orientation val="minMax"/>
+          <c:min val="0"/>
+        </c:scaling>
+        <c:delete val="0"/>
+        <c:axPos val="b"/>
+        <c:majorGridlines>
+          <c:spPr>
+            <a:ln w="9525" cap="flat" cmpd="sng" algn="ctr">
+              <a:solidFill>
+                <a:schemeClr val="tx1">
+                  <a:lumMod val="15000"/>
+                  <a:lumOff val="85000"/>
+                </a:schemeClr>
+              </a:solidFill>
+              <a:round/>
+            </a:ln>
+            <a:effectLst/>
+          </c:spPr>
+        </c:majorGridlines>
+        <c:title>
+          <c:tx>
+            <c:rich>
+              <a:bodyPr rot="0" spcFirstLastPara="1" vertOverflow="ellipsis" vert="horz" wrap="square" anchor="ctr" anchorCtr="1"/>
+              <a:lstStyle/>
+              <a:p>
+                <a:pPr>
+                  <a:defRPr sz="1000" b="0" i="0" u="none" strike="noStrike" kern="1200" baseline="0">
+                    <a:solidFill>
+                      <a:schemeClr val="tx1">
+                        <a:lumMod val="65000"/>
+                        <a:lumOff val="35000"/>
+                      </a:schemeClr>
+                    </a:solidFill>
+                    <a:latin typeface="+mn-lt"/>
+                    <a:ea typeface="+mn-ea"/>
+                    <a:cs typeface="+mn-cs"/>
+                  </a:defRPr>
+                </a:pPr>
+                <a:r>
+                  <a:rPr lang="en-AU"/>
+                  <a:t>Node index</a:t>
+                </a:r>
+              </a:p>
+            </c:rich>
+          </c:tx>
+          <c:overlay val="0"/>
+          <c:spPr>
+            <a:noFill/>
+            <a:ln>
+              <a:noFill/>
+            </a:ln>
+            <a:effectLst/>
+          </c:spPr>
+          <c:txPr>
+            <a:bodyPr rot="0" spcFirstLastPara="1" vertOverflow="ellipsis" vert="horz" wrap="square" anchor="ctr" anchorCtr="1"/>
+            <a:lstStyle/>
+            <a:p>
+              <a:pPr>
+                <a:defRPr sz="1000" b="0" i="0" u="none" strike="noStrike" kern="1200" baseline="0">
+                  <a:solidFill>
+                    <a:schemeClr val="tx1">
+                      <a:lumMod val="65000"/>
+                      <a:lumOff val="35000"/>
+                    </a:schemeClr>
+                  </a:solidFill>
+                  <a:latin typeface="+mn-lt"/>
+                  <a:ea typeface="+mn-ea"/>
+                  <a:cs typeface="+mn-cs"/>
+                </a:defRPr>
+              </a:pPr>
+              <a:endParaRPr lang="en-US"/>
+            </a:p>
+          </c:txPr>
+        </c:title>
+        <c:numFmt formatCode="General" sourceLinked="1"/>
+        <c:majorTickMark val="none"/>
+        <c:minorTickMark val="none"/>
+        <c:tickLblPos val="nextTo"/>
+        <c:spPr>
+          <a:noFill/>
+          <a:ln w="9525" cap="flat" cmpd="sng" algn="ctr">
+            <a:solidFill>
+              <a:schemeClr val="tx1">
+                <a:lumMod val="25000"/>
+                <a:lumOff val="75000"/>
+              </a:schemeClr>
+            </a:solidFill>
+            <a:round/>
+          </a:ln>
+          <a:effectLst/>
+        </c:spPr>
+        <c:txPr>
+          <a:bodyPr rot="-60000000" spcFirstLastPara="1" vertOverflow="ellipsis" vert="horz" wrap="square" anchor="ctr" anchorCtr="1"/>
+          <a:lstStyle/>
+          <a:p>
+            <a:pPr>
+              <a:defRPr sz="900" b="0" i="0" u="none" strike="noStrike" kern="1200" baseline="0">
+                <a:solidFill>
+                  <a:schemeClr val="tx1">
+                    <a:lumMod val="65000"/>
+                    <a:lumOff val="35000"/>
+                  </a:schemeClr>
+                </a:solidFill>
+                <a:latin typeface="+mn-lt"/>
+                <a:ea typeface="+mn-ea"/>
+                <a:cs typeface="+mn-cs"/>
+              </a:defRPr>
+            </a:pPr>
+            <a:endParaRPr lang="en-US"/>
+          </a:p>
+        </c:txPr>
+        <c:crossAx val="1472668783"/>
+        <c:crosses val="autoZero"/>
+        <c:crossBetween val="midCat"/>
+      </c:valAx>
+      <c:valAx>
+        <c:axId val="1472668783"/>
+        <c:scaling>
+          <c:orientation val="minMax"/>
+          <c:min val="800"/>
+        </c:scaling>
+        <c:delete val="0"/>
+        <c:axPos val="l"/>
+        <c:majorGridlines>
+          <c:spPr>
+            <a:ln w="9525" cap="flat" cmpd="sng" algn="ctr">
+              <a:solidFill>
+                <a:schemeClr val="tx1">
+                  <a:lumMod val="15000"/>
+                  <a:lumOff val="85000"/>
+                </a:schemeClr>
+              </a:solidFill>
+              <a:round/>
+            </a:ln>
+            <a:effectLst/>
+          </c:spPr>
+        </c:majorGridlines>
+        <c:title>
+          <c:tx>
+            <c:rich>
+              <a:bodyPr rot="-5400000" spcFirstLastPara="1" vertOverflow="ellipsis" vert="horz" wrap="square" anchor="ctr" anchorCtr="1"/>
+              <a:lstStyle/>
+              <a:p>
+                <a:pPr>
+                  <a:defRPr sz="1000" b="0" i="0" u="none" strike="noStrike" kern="1200" baseline="0">
+                    <a:solidFill>
+                      <a:schemeClr val="tx1">
+                        <a:lumMod val="65000"/>
+                        <a:lumOff val="35000"/>
+                      </a:schemeClr>
+                    </a:solidFill>
+                    <a:latin typeface="+mn-lt"/>
+                    <a:ea typeface="+mn-ea"/>
+                    <a:cs typeface="+mn-cs"/>
+                  </a:defRPr>
+                </a:pPr>
+                <a:r>
+                  <a:rPr lang="en-AU"/>
+                  <a:t>Path length found</a:t>
+                </a:r>
+              </a:p>
+            </c:rich>
+          </c:tx>
+          <c:layout>
+            <c:manualLayout>
+              <c:xMode val="edge"/>
+              <c:yMode val="edge"/>
+              <c:x val="2.1425628347754428E-2"/>
+              <c:y val="0.4716450108047448"/>
+            </c:manualLayout>
+          </c:layout>
+          <c:overlay val="0"/>
+          <c:spPr>
+            <a:noFill/>
+            <a:ln>
+              <a:noFill/>
+            </a:ln>
+            <a:effectLst/>
+          </c:spPr>
+          <c:txPr>
+            <a:bodyPr rot="-5400000" spcFirstLastPara="1" vertOverflow="ellipsis" vert="horz" wrap="square" anchor="ctr" anchorCtr="1"/>
+            <a:lstStyle/>
+            <a:p>
+              <a:pPr>
+                <a:defRPr sz="1000" b="0" i="0" u="none" strike="noStrike" kern="1200" baseline="0">
+                  <a:solidFill>
+                    <a:schemeClr val="tx1">
+                      <a:lumMod val="65000"/>
+                      <a:lumOff val="35000"/>
+                    </a:schemeClr>
+                  </a:solidFill>
+                  <a:latin typeface="+mn-lt"/>
+                  <a:ea typeface="+mn-ea"/>
+                  <a:cs typeface="+mn-cs"/>
+                </a:defRPr>
+              </a:pPr>
+              <a:endParaRPr lang="en-US"/>
+            </a:p>
+          </c:txPr>
+        </c:title>
+        <c:numFmt formatCode="General" sourceLinked="1"/>
+        <c:majorTickMark val="none"/>
+        <c:minorTickMark val="none"/>
+        <c:tickLblPos val="nextTo"/>
+        <c:spPr>
+          <a:noFill/>
+          <a:ln w="9525" cap="flat" cmpd="sng" algn="ctr">
+            <a:solidFill>
+              <a:schemeClr val="tx1">
+                <a:lumMod val="25000"/>
+                <a:lumOff val="75000"/>
+              </a:schemeClr>
+            </a:solidFill>
+            <a:round/>
+          </a:ln>
+          <a:effectLst/>
+        </c:spPr>
+        <c:txPr>
+          <a:bodyPr rot="-60000000" spcFirstLastPara="1" vertOverflow="ellipsis" vert="horz" wrap="square" anchor="ctr" anchorCtr="1"/>
+          <a:lstStyle/>
+          <a:p>
+            <a:pPr>
+              <a:defRPr sz="900" b="0" i="0" u="none" strike="noStrike" kern="1200" baseline="0">
+                <a:solidFill>
+                  <a:schemeClr val="tx1">
+                    <a:lumMod val="65000"/>
+                    <a:lumOff val="35000"/>
+                  </a:schemeClr>
+                </a:solidFill>
+                <a:latin typeface="+mn-lt"/>
+                <a:ea typeface="+mn-ea"/>
+                <a:cs typeface="+mn-cs"/>
+              </a:defRPr>
+            </a:pPr>
+            <a:endParaRPr lang="en-US"/>
+          </a:p>
+        </c:txPr>
+        <c:crossAx val="1473776511"/>
+        <c:crosses val="autoZero"/>
+        <c:crossBetween val="midCat"/>
+      </c:valAx>
+      <c:spPr>
+        <a:noFill/>
+        <a:ln>
+          <a:noFill/>
+        </a:ln>
+        <a:effectLst/>
+      </c:spPr>
+    </c:plotArea>
+    <c:plotVisOnly val="1"/>
+    <c:dispBlanksAs val="gap"/>
+    <c:extLst>
+      <c:ext xmlns:c16r3="http://schemas.microsoft.com/office/drawing/2017/03/chart" uri="{56B9EC1D-385E-4148-901F-78D8002777C0}">
+        <c16r3:dataDisplayOptions16>
+          <c16r3:dispNaAsBlank val="1"/>
+        </c16r3:dataDisplayOptions16>
+      </c:ext>
+    </c:extLst>
+    <c:showDLblsOverMax val="0"/>
+  </c:chart>
+  <c:spPr>
+    <a:solidFill>
+      <a:schemeClr val="bg1"/>
+    </a:solidFill>
+    <a:ln w="9525" cap="flat" cmpd="sng" algn="ctr">
+      <a:solidFill>
+        <a:schemeClr val="tx1">
+          <a:lumMod val="15000"/>
+          <a:lumOff val="85000"/>
+        </a:schemeClr>
+      </a:solidFill>
+      <a:round/>
+    </a:ln>
+    <a:effectLst/>
+  </c:spPr>
+  <c:txPr>
+    <a:bodyPr/>
+    <a:lstStyle/>
+    <a:p>
+      <a:pPr>
+        <a:defRPr/>
+      </a:pPr>
+      <a:endParaRPr lang="en-US"/>
+    </a:p>
+  </c:txPr>
+  <c:externalData r:id="rId3">
+    <c:autoUpdate val="0"/>
+  </c:externalData>
+</c:chartSpace>
+</file>
+
+<file path=word/charts/colors1.xml><?xml version="1.0" encoding="utf-8"?>
+<cs:colorStyle xmlns:cs="http://schemas.microsoft.com/office/drawing/2012/chartStyle" xmlns:a="http://schemas.openxmlformats.org/drawingml/2006/main" meth="cycle" id="10">
+  <a:schemeClr val="accent1"/>
+  <a:schemeClr val="accent2"/>
+  <a:schemeClr val="accent3"/>
+  <a:schemeClr val="accent4"/>
+  <a:schemeClr val="accent5"/>
+  <a:schemeClr val="accent6"/>
+  <cs:variation/>
+  <cs:variation>
+    <a:lumMod val="60000"/>
+  </cs:variation>
+  <cs:variation>
+    <a:lumMod val="80000"/>
+    <a:lumOff val="20000"/>
+  </cs:variation>
+  <cs:variation>
+    <a:lumMod val="80000"/>
+  </cs:variation>
+  <cs:variation>
+    <a:lumMod val="60000"/>
+    <a:lumOff val="40000"/>
+  </cs:variation>
+  <cs:variation>
+    <a:lumMod val="50000"/>
+  </cs:variation>
+  <cs:variation>
+    <a:lumMod val="70000"/>
+    <a:lumOff val="30000"/>
+  </cs:variation>
+  <cs:variation>
+    <a:lumMod val="70000"/>
+  </cs:variation>
+  <cs:variation>
+    <a:lumMod val="50000"/>
+    <a:lumOff val="50000"/>
+  </cs:variation>
+</cs:colorStyle>
+</file>
+
+<file path=word/charts/style1.xml><?xml version="1.0" encoding="utf-8"?>
+<cs:chartStyle xmlns:cs="http://schemas.microsoft.com/office/drawing/2012/chartStyle" xmlns:a="http://schemas.openxmlformats.org/drawingml/2006/main" id="240">
+  <cs:axisTitle>
+    <cs:lnRef idx="0"/>
+    <cs:fillRef idx="0"/>
+    <cs:effectRef idx="0"/>
+    <cs:fontRef idx="minor">
+      <a:schemeClr val="tx1">
+        <a:lumMod val="65000"/>
+        <a:lumOff val="35000"/>
+      </a:schemeClr>
+    </cs:fontRef>
+    <cs:defRPr sz="1000" kern="1200"/>
+  </cs:axisTitle>
+  <cs:categoryAxis>
+    <cs:lnRef idx="0"/>
+    <cs:fillRef idx="0"/>
+    <cs:effectRef idx="0"/>
+    <cs:fontRef idx="minor">
+      <a:schemeClr val="tx1">
+        <a:lumMod val="65000"/>
+        <a:lumOff val="35000"/>
+      </a:schemeClr>
+    </cs:fontRef>
+    <cs:spPr>
+      <a:ln w="9525" cap="flat" cmpd="sng" algn="ctr">
+        <a:solidFill>
+          <a:schemeClr val="tx1">
+            <a:lumMod val="25000"/>
+            <a:lumOff val="75000"/>
+          </a:schemeClr>
+        </a:solidFill>
+        <a:round/>
+      </a:ln>
+    </cs:spPr>
+    <cs:defRPr sz="900" kern="1200"/>
+  </cs:categoryAxis>
+  <cs:chartArea mods="allowNoFillOverride allowNoLineOverride">
+    <cs:lnRef idx="0"/>
+    <cs:fillRef idx="0"/>
+    <cs:effectRef idx="0"/>
+    <cs:fontRef idx="minor">
+      <a:schemeClr val="tx1"/>
+    </cs:fontRef>
+    <cs:spPr>
+      <a:solidFill>
+        <a:schemeClr val="bg1"/>
+      </a:solidFill>
+      <a:ln w="9525" cap="flat" cmpd="sng" algn="ctr">
+        <a:solidFill>
+          <a:schemeClr val="tx1">
+            <a:lumMod val="15000"/>
+            <a:lumOff val="85000"/>
+          </a:schemeClr>
+        </a:solidFill>
+        <a:round/>
+      </a:ln>
+    </cs:spPr>
+    <cs:defRPr sz="1000" kern="1200"/>
+  </cs:chartArea>
+  <cs:dataLabel>
+    <cs:lnRef idx="0"/>
+    <cs:fillRef idx="0"/>
+    <cs:effectRef idx="0"/>
+    <cs:fontRef idx="minor">
+      <a:schemeClr val="tx1">
+        <a:lumMod val="75000"/>
+        <a:lumOff val="25000"/>
+      </a:schemeClr>
+    </cs:fontRef>
+    <cs:defRPr sz="900" kern="1200"/>
+  </cs:dataLabel>
+  <cs:dataLabelCallout>
+    <cs:lnRef idx="0"/>
+    <cs:fillRef idx="0"/>
+    <cs:effectRef idx="0"/>
+    <cs:fontRef idx="minor">
+      <a:schemeClr val="dk1">
+        <a:lumMod val="65000"/>
+        <a:lumOff val="35000"/>
+      </a:schemeClr>
+    </cs:fontRef>
+    <cs:spPr>
+      <a:solidFill>
+        <a:schemeClr val="lt1"/>
+      </a:solidFill>
+      <a:ln>
+        <a:solidFill>
+          <a:schemeClr val="dk1">
+            <a:lumMod val="25000"/>
+            <a:lumOff val="75000"/>
+          </a:schemeClr>
+        </a:solidFill>
+      </a:ln>
+    </cs:spPr>
+    <cs:defRPr sz="900" kern="1200"/>
+    <cs:bodyPr rot="0" spcFirstLastPara="1" vertOverflow="clip" horzOverflow="clip" vert="horz" wrap="square" lIns="36576" tIns="18288" rIns="36576" bIns="18288" anchor="ctr" anchorCtr="1">
+      <a:spAutoFit/>
+    </cs:bodyPr>
+  </cs:dataLabelCallout>
+  <cs:dataPoint>
+    <cs:lnRef idx="0"/>
+    <cs:fillRef idx="1">
+      <cs:styleClr val="auto"/>
+    </cs:fillRef>
+    <cs:effectRef idx="0"/>
+    <cs:fontRef idx="minor">
+      <a:schemeClr val="tx1"/>
+    </cs:fontRef>
+  </cs:dataPoint>
+  <cs:dataPoint3D>
+    <cs:lnRef idx="0"/>
+    <cs:fillRef idx="1">
+      <cs:styleClr val="auto"/>
+    </cs:fillRef>
+    <cs:effectRef idx="0"/>
+    <cs:fontRef idx="minor">
+      <a:schemeClr val="tx1"/>
+    </cs:fontRef>
+  </cs:dataPoint3D>
+  <cs:dataPointLine>
+    <cs:lnRef idx="0">
+      <cs:styleClr val="auto"/>
+    </cs:lnRef>
+    <cs:fillRef idx="1"/>
+    <cs:effectRef idx="0"/>
+    <cs:fontRef idx="minor">
+      <a:schemeClr val="tx1"/>
+    </cs:fontRef>
+    <cs:spPr>
+      <a:ln w="19050" cap="rnd">
+        <a:solidFill>
+          <a:schemeClr val="phClr"/>
+        </a:solidFill>
+        <a:round/>
+      </a:ln>
+    </cs:spPr>
+  </cs:dataPointLine>
+  <cs:dataPointMarker>
+    <cs:lnRef idx="0">
+      <cs:styleClr val="auto"/>
+    </cs:lnRef>
+    <cs:fillRef idx="1">
+      <cs:styleClr val="auto"/>
+    </cs:fillRef>
+    <cs:effectRef idx="0"/>
+    <cs:fontRef idx="minor">
+      <a:schemeClr val="tx1"/>
+    </cs:fontRef>
+    <cs:spPr>
+      <a:ln w="9525">
+        <a:solidFill>
+          <a:schemeClr val="phClr"/>
+        </a:solidFill>
+      </a:ln>
+    </cs:spPr>
+  </cs:dataPointMarker>
+  <cs:dataPointMarkerLayout symbol="circle" size="5"/>
+  <cs:dataPointWireframe>
+    <cs:lnRef idx="0">
+      <cs:styleClr val="auto"/>
+    </cs:lnRef>
+    <cs:fillRef idx="0"/>
+    <cs:effectRef idx="0"/>
+    <cs:fontRef idx="minor">
+      <a:schemeClr val="dk1"/>
+    </cs:fontRef>
+    <cs:spPr>
+      <a:ln w="9525" cap="rnd">
+        <a:solidFill>
+          <a:schemeClr val="phClr"/>
+        </a:solidFill>
+        <a:round/>
+      </a:ln>
+    </cs:spPr>
+  </cs:dataPointWireframe>
+  <cs:dataTable>
+    <cs:lnRef idx="0"/>
+    <cs:fillRef idx="0"/>
+    <cs:effectRef idx="0"/>
+    <cs:fontRef idx="minor">
+      <a:schemeClr val="tx1">
+        <a:lumMod val="65000"/>
+        <a:lumOff val="35000"/>
+      </a:schemeClr>
+    </cs:fontRef>
+    <cs:spPr>
+      <a:noFill/>
+      <a:ln w="9525" cap="flat" cmpd="sng" algn="ctr">
+        <a:solidFill>
+          <a:schemeClr val="tx1">
+            <a:lumMod val="15000"/>
+            <a:lumOff val="85000"/>
+          </a:schemeClr>
+        </a:solidFill>
+        <a:round/>
+      </a:ln>
+    </cs:spPr>
+    <cs:defRPr sz="900" kern="1200"/>
+  </cs:dataTable>
+  <cs:downBar>
+    <cs:lnRef idx="0"/>
+    <cs:fillRef idx="0"/>
+    <cs:effectRef idx="0"/>
+    <cs:fontRef idx="minor">
+      <a:schemeClr val="tx1"/>
+    </cs:fontRef>
+    <cs:spPr>
+      <a:solidFill>
+        <a:schemeClr val="dk1">
+          <a:lumMod val="75000"/>
+          <a:lumOff val="25000"/>
+        </a:schemeClr>
+      </a:solidFill>
+      <a:ln w="9525" cap="flat" cmpd="sng" algn="ctr">
+        <a:solidFill>
+          <a:schemeClr val="tx1">
+            <a:lumMod val="65000"/>
+            <a:lumOff val="35000"/>
+          </a:schemeClr>
+        </a:solidFill>
+        <a:round/>
+      </a:ln>
+    </cs:spPr>
+  </cs:downBar>
+  <cs:dropLine>
+    <cs:lnRef idx="0"/>
+    <cs:fillRef idx="0"/>
+    <cs:effectRef idx="0"/>
+    <cs:fontRef idx="minor">
+      <a:schemeClr val="tx1"/>
+    </cs:fontRef>
+    <cs:spPr>
+      <a:ln w="9525" cap="flat" cmpd="sng" algn="ctr">
+        <a:solidFill>
+          <a:schemeClr val="tx1">
+            <a:lumMod val="35000"/>
+            <a:lumOff val="65000"/>
+          </a:schemeClr>
+        </a:solidFill>
+        <a:round/>
+      </a:ln>
+    </cs:spPr>
+  </cs:dropLine>
+  <cs:errorBar>
+    <cs:lnRef idx="0"/>
+    <cs:fillRef idx="0"/>
+    <cs:effectRef idx="0"/>
+    <cs:fontRef idx="minor">
+      <a:schemeClr val="tx1"/>
+    </cs:fontRef>
+    <cs:spPr>
+      <a:ln w="9525" cap="flat" cmpd="sng" algn="ctr">
+        <a:solidFill>
+          <a:schemeClr val="tx1">
+            <a:lumMod val="65000"/>
+            <a:lumOff val="35000"/>
+          </a:schemeClr>
+        </a:solidFill>
+        <a:round/>
+      </a:ln>
+    </cs:spPr>
+  </cs:errorBar>
+  <cs:floor>
+    <cs:lnRef idx="0"/>
+    <cs:fillRef idx="0"/>
+    <cs:effectRef idx="0"/>
+    <cs:fontRef idx="minor">
+      <a:schemeClr val="tx1"/>
+    </cs:fontRef>
+    <cs:spPr>
+      <a:noFill/>
+      <a:ln>
+        <a:noFill/>
+      </a:ln>
+    </cs:spPr>
+  </cs:floor>
+  <cs:gridlineMajor>
+    <cs:lnRef idx="0"/>
+    <cs:fillRef idx="0"/>
+    <cs:effectRef idx="0"/>
+    <cs:fontRef idx="minor">
+      <a:schemeClr val="tx1"/>
+    </cs:fontRef>
+    <cs:spPr>
+      <a:ln w="9525" cap="flat" cmpd="sng" algn="ctr">
+        <a:solidFill>
+          <a:schemeClr val="tx1">
+            <a:lumMod val="15000"/>
+            <a:lumOff val="85000"/>
+          </a:schemeClr>
+        </a:solidFill>
+        <a:round/>
+      </a:ln>
+    </cs:spPr>
+  </cs:gridlineMajor>
+  <cs:gridlineMinor>
+    <cs:lnRef idx="0"/>
+    <cs:fillRef idx="0"/>
+    <cs:effectRef idx="0"/>
+    <cs:fontRef idx="minor">
+      <a:schemeClr val="tx1"/>
+    </cs:fontRef>
+    <cs:spPr>
+      <a:ln w="9525" cap="flat" cmpd="sng" algn="ctr">
+        <a:solidFill>
+          <a:schemeClr val="tx1">
+            <a:lumMod val="5000"/>
+            <a:lumOff val="95000"/>
+          </a:schemeClr>
+        </a:solidFill>
+        <a:round/>
+      </a:ln>
+    </cs:spPr>
+  </cs:gridlineMinor>
+  <cs:hiLoLine>
+    <cs:lnRef idx="0"/>
+    <cs:fillRef idx="0"/>
+    <cs:effectRef idx="0"/>
+    <cs:fontRef idx="minor">
+      <a:schemeClr val="tx1"/>
+    </cs:fontRef>
+    <cs:spPr>
+      <a:ln w="9525" cap="flat" cmpd="sng" algn="ctr">
+        <a:solidFill>
+          <a:schemeClr val="tx1">
+            <a:lumMod val="50000"/>
+            <a:lumOff val="50000"/>
+          </a:schemeClr>
+        </a:solidFill>
+        <a:round/>
+      </a:ln>
+    </cs:spPr>
+  </cs:hiLoLine>
+  <cs:leaderLine>
+    <cs:lnRef idx="0"/>
+    <cs:fillRef idx="0"/>
+    <cs:effectRef idx="0"/>
+    <cs:fontRef idx="minor">
+      <a:schemeClr val="tx1"/>
+    </cs:fontRef>
+    <cs:spPr>
+      <a:ln w="9525" cap="flat" cmpd="sng" algn="ctr">
+        <a:solidFill>
+          <a:schemeClr val="tx1">
+            <a:lumMod val="35000"/>
+            <a:lumOff val="65000"/>
+          </a:schemeClr>
+        </a:solidFill>
+        <a:round/>
+      </a:ln>
+    </cs:spPr>
+  </cs:leaderLine>
+  <cs:legend>
+    <cs:lnRef idx="0"/>
+    <cs:fillRef idx="0"/>
+    <cs:effectRef idx="0"/>
+    <cs:fontRef idx="minor">
+      <a:schemeClr val="tx1">
+        <a:lumMod val="65000"/>
+        <a:lumOff val="35000"/>
+      </a:schemeClr>
+    </cs:fontRef>
+    <cs:defRPr sz="900" kern="1200"/>
+  </cs:legend>
+  <cs:plotArea mods="allowNoFillOverride allowNoLineOverride">
+    <cs:lnRef idx="0"/>
+    <cs:fillRef idx="0"/>
+    <cs:effectRef idx="0"/>
+    <cs:fontRef idx="minor">
+      <a:schemeClr val="tx1"/>
+    </cs:fontRef>
+  </cs:plotArea>
+  <cs:plotArea3D mods="allowNoFillOverride allowNoLineOverride">
+    <cs:lnRef idx="0"/>
+    <cs:fillRef idx="0"/>
+    <cs:effectRef idx="0"/>
+    <cs:fontRef idx="minor">
+      <a:schemeClr val="tx1"/>
+    </cs:fontRef>
+  </cs:plotArea3D>
+  <cs:seriesAxis>
+    <cs:lnRef idx="0"/>
+    <cs:fillRef idx="0"/>
+    <cs:effectRef idx="0"/>
+    <cs:fontRef idx="minor">
+      <a:schemeClr val="tx1">
+        <a:lumMod val="65000"/>
+        <a:lumOff val="35000"/>
+      </a:schemeClr>
+    </cs:fontRef>
+    <cs:defRPr sz="900" kern="1200"/>
+  </cs:seriesAxis>
+  <cs:seriesLine>
+    <cs:lnRef idx="0"/>
+    <cs:fillRef idx="0"/>
+    <cs:effectRef idx="0"/>
+    <cs:fontRef idx="minor">
+      <a:schemeClr val="tx1"/>
+    </cs:fontRef>
+    <cs:spPr>
+      <a:ln w="9525" cap="flat" cmpd="sng" algn="ctr">
+        <a:solidFill>
+          <a:schemeClr val="tx1">
+            <a:lumMod val="35000"/>
+            <a:lumOff val="65000"/>
+          </a:schemeClr>
+        </a:solidFill>
+        <a:round/>
+      </a:ln>
+    </cs:spPr>
+  </cs:seriesLine>
+  <cs:title>
+    <cs:lnRef idx="0"/>
+    <cs:fillRef idx="0"/>
+    <cs:effectRef idx="0"/>
+    <cs:fontRef idx="minor">
+      <a:schemeClr val="tx1">
+        <a:lumMod val="65000"/>
+        <a:lumOff val="35000"/>
+      </a:schemeClr>
+    </cs:fontRef>
+    <cs:defRPr sz="1400" b="0" kern="1200" spc="0" baseline="0"/>
+  </cs:title>
+  <cs:trendline>
+    <cs:lnRef idx="0">
+      <cs:styleClr val="auto"/>
+    </cs:lnRef>
+    <cs:fillRef idx="0"/>
+    <cs:effectRef idx="0"/>
+    <cs:fontRef idx="minor">
+      <a:schemeClr val="tx1"/>
+    </cs:fontRef>
+    <cs:spPr>
+      <a:ln w="19050" cap="rnd">
+        <a:solidFill>
+          <a:schemeClr val="phClr"/>
+        </a:solidFill>
+        <a:prstDash val="sysDot"/>
+      </a:ln>
+    </cs:spPr>
+  </cs:trendline>
+  <cs:trendlineLabel>
+    <cs:lnRef idx="0"/>
+    <cs:fillRef idx="0"/>
+    <cs:effectRef idx="0"/>
+    <cs:fontRef idx="minor">
+      <a:schemeClr val="tx1">
+        <a:lumMod val="65000"/>
+        <a:lumOff val="35000"/>
+      </a:schemeClr>
+    </cs:fontRef>
+    <cs:defRPr sz="900" kern="1200"/>
+  </cs:trendlineLabel>
+  <cs:upBar>
+    <cs:lnRef idx="0"/>
+    <cs:fillRef idx="0"/>
+    <cs:effectRef idx="0"/>
+    <cs:fontRef idx="minor">
+      <a:schemeClr val="tx1"/>
+    </cs:fontRef>
+    <cs:spPr>
+      <a:solidFill>
+        <a:schemeClr val="lt1"/>
+      </a:solidFill>
+      <a:ln w="9525" cap="flat" cmpd="sng" algn="ctr">
+        <a:solidFill>
+          <a:schemeClr val="tx1">
+            <a:lumMod val="65000"/>
+            <a:lumOff val="35000"/>
+          </a:schemeClr>
+        </a:solidFill>
+        <a:round/>
+      </a:ln>
+    </cs:spPr>
+  </cs:upBar>
+  <cs:valueAxis>
+    <cs:lnRef idx="0"/>
+    <cs:fillRef idx="0"/>
+    <cs:effectRef idx="0"/>
+    <cs:fontRef idx="minor">
+      <a:schemeClr val="tx1">
+        <a:lumMod val="65000"/>
+        <a:lumOff val="35000"/>
+      </a:schemeClr>
+    </cs:fontRef>
+    <cs:spPr>
+      <a:ln w="9525" cap="flat" cmpd="sng" algn="ctr">
+        <a:solidFill>
+          <a:schemeClr val="tx1">
+            <a:lumMod val="25000"/>
+            <a:lumOff val="75000"/>
+          </a:schemeClr>
+        </a:solidFill>
+        <a:round/>
+      </a:ln>
+    </cs:spPr>
+    <cs:defRPr sz="900" kern="1200"/>
+  </cs:valueAxis>
+  <cs:wall>
+    <cs:lnRef idx="0"/>
+    <cs:fillRef idx="0"/>
+    <cs:effectRef idx="0"/>
+    <cs:fontRef idx="minor">
+      <a:schemeClr val="tx1"/>
+    </cs:fontRef>
+    <cs:spPr>
+      <a:noFill/>
+      <a:ln>
+        <a:noFill/>
+      </a:ln>
+    </cs:spPr>
+  </cs:wall>
+</cs:chartStyle>
+</file>
+
 <file path=word/theme/theme1.xml><?xml version="1.0" encoding="utf-8"?>
 <a:theme xmlns:a="http://schemas.openxmlformats.org/drawingml/2006/main" name="Office Theme">
   <a:themeElements>
@@ -2126,4 +3796,16 @@
     </a:ext>
   </a:extLst>
 </a:theme>
+</file>
+
+<file path=customXml/item1.xml><?xml version="1.0" encoding="utf-8"?>
+<b:Sources xmlns:b="http://schemas.openxmlformats.org/officeDocument/2006/bibliography" xmlns="http://schemas.openxmlformats.org/officeDocument/2006/bibliography" SelectedStyle="\APASixthEditionOfficeOnline.xsl" StyleName="APA" Version="6"/>
+</file>
+
+<file path=customXml/itemProps1.xml><?xml version="1.0" encoding="utf-8"?>
+<ds:datastoreItem xmlns:ds="http://schemas.openxmlformats.org/officeDocument/2006/customXml" ds:itemID="{012CFF27-B512-41F3-8307-A3DBB1D8B6BD}">
+  <ds:schemaRefs>
+    <ds:schemaRef ds:uri="http://schemas.openxmlformats.org/officeDocument/2006/bibliography"/>
+  </ds:schemaRefs>
+</ds:datastoreItem>
 </file>
</xml_diff>